<commit_message>
moved Jazz and modernism
</commit_message>
<xml_diff>
--- a/++Templated Entries/LAURA ONLY ACCESS COMPLETED/FILM/Nosferatu (Gladwin) TEMPLATED.docx
+++ b/++Templated Entries/LAURA ONLY ACCESS COMPLETED/FILM/Nosferatu (Gladwin) TEMPLATED.docx
@@ -66,6 +66,7 @@
               <w:listItem w:displayText="Prof." w:value="Prof."/>
             </w:dropDownList>
           </w:sdtPr>
+          <w:sdtEndPr/>
           <w:sdtContent>
             <w:tc>
               <w:tcPr>
@@ -101,6 +102,7 @@
             </w:placeholder>
             <w:text/>
           </w:sdtPr>
+          <w:sdtEndPr/>
           <w:sdtContent>
             <w:tc>
               <w:tcPr>
@@ -125,6 +127,7 @@
             <w:showingPlcHdr/>
             <w:text/>
           </w:sdtPr>
+          <w:sdtEndPr/>
           <w:sdtContent>
             <w:tc>
               <w:tcPr>
@@ -151,6 +154,7 @@
             </w:placeholder>
             <w:text/>
           </w:sdtPr>
+          <w:sdtEndPr/>
           <w:sdtContent>
             <w:tc>
               <w:tcPr>
@@ -195,6 +199,7 @@
             </w:placeholder>
             <w:showingPlcHdr/>
           </w:sdtPr>
+          <w:sdtEndPr/>
           <w:sdtContent>
             <w:tc>
               <w:tcPr>
@@ -243,6 +248,7 @@
             </w:placeholder>
             <w:text/>
           </w:sdtPr>
+          <w:sdtEndPr/>
           <w:sdtContent>
             <w:tc>
               <w:tcPr>
@@ -316,6 +322,7 @@
             </w:placeholder>
             <w:text/>
           </w:sdtPr>
+          <w:sdtEndPr/>
           <w:sdtContent>
             <w:tc>
               <w:tcPr>
@@ -355,6 +362,7 @@
             </w:placeholder>
             <w:showingPlcHdr/>
           </w:sdtPr>
+          <w:sdtEndPr/>
           <w:sdtContent>
             <w:tc>
               <w:tcPr>
@@ -402,6 +410,7 @@
               <w:docPart w:val="2285650CA6EA274980B0F5B7D104CBD1"/>
             </w:placeholder>
           </w:sdtPr>
+          <w:sdtEndPr/>
           <w:sdtContent>
             <w:tc>
               <w:tcPr>
@@ -535,12 +544,7 @@
                 </w:r>
                 <w:proofErr w:type="spellEnd"/>
                 <w:r>
-                  <w:t>) visits Transylvania to meet Cou</w:t>
-                </w:r>
-                <w:bookmarkStart w:id="0" w:name="_GoBack"/>
-                <w:bookmarkEnd w:id="0"/>
-                <w:r>
-                  <w:t xml:space="preserve">nt </w:t>
+                  <w:t xml:space="preserve">) visits Transylvania to meet Count </w:t>
                 </w:r>
                 <w:proofErr w:type="spellStart"/>
                 <w:r>
@@ -698,6 +702,7 @@
               <w:docPart w:val="AB709B05A7AB3245BFB456C8E1B05923"/>
             </w:placeholder>
           </w:sdtPr>
+          <w:sdtEndPr/>
           <w:sdtContent>
             <w:tc>
               <w:tcPr>
@@ -716,6 +721,7 @@
                     <w:docPart w:val="D90FC7B08A58424A80391D619C66072E"/>
                   </w:placeholder>
                 </w:sdtPr>
+                <w:sdtEndPr/>
                 <w:sdtContent>
                   <w:p>
                     <w:r>
@@ -1033,7 +1039,12 @@
                   <w:t xml:space="preserve">demonstrates </w:t>
                 </w:r>
                 <w:r>
-                  <w:t>how the manipulation of time, space, and light</w:t>
+                  <w:t>how the manipulation of ti</w:t>
+                </w:r>
+                <w:bookmarkStart w:id="0" w:name="_GoBack"/>
+                <w:bookmarkEnd w:id="0"/>
+                <w:r>
+                  <w:t>me, space, and light</w:t>
                 </w:r>
                 <w:r>
                   <w:t xml:space="preserve"> </w:t>
@@ -1069,6 +1080,7 @@
                 <w:id w:val="1196970916"/>
                 <w:citation/>
               </w:sdtPr>
+              <w:sdtEndPr/>
               <w:sdtContent>
                 <w:r>
                   <w:fldChar w:fldCharType="begin"/>
@@ -1102,6 +1114,7 @@
                 <w:id w:val="-655841415"/>
                 <w:citation/>
               </w:sdtPr>
+              <w:sdtEndPr/>
               <w:sdtContent>
                 <w:r>
                   <w:fldChar w:fldCharType="begin"/>
@@ -1134,6 +1147,7 @@
               <w:tag w:val="furtherReading"/>
               <w:id w:val="-1516217107"/>
             </w:sdtPr>
+            <w:sdtEndPr/>
             <w:sdtContent>
               <w:p>
                 <w:pPr>
@@ -1156,6 +1170,7 @@
                     <w:id w:val="-538429665"/>
                     <w:citation/>
                   </w:sdtPr>
+                  <w:sdtEndPr/>
                   <w:sdtContent>
                     <w:r>
                       <w:rPr>
@@ -1187,6 +1202,118 @@
                     <w:r>
                       <w:rPr>
                         <w:rFonts w:cs="Times New Roman"/>
+                      </w:rPr>
+                      <w:fldChar w:fldCharType="end"/>
+                    </w:r>
+                  </w:sdtContent>
+                </w:sdt>
+              </w:p>
+              <w:p>
+                <w:pPr>
+                  <w:rPr>
+                    <w:rFonts w:ascii="Times New Roman" w:hAnsi="Times New Roman" w:cs="Times New Roman"/>
+                  </w:rPr>
+                </w:pPr>
+              </w:p>
+              <w:p>
+                <w:pPr>
+                  <w:rPr>
+                    <w:rFonts w:cs="Times New Roman"/>
+                  </w:rPr>
+                </w:pPr>
+                <w:sdt>
+                  <w:sdtPr>
+                    <w:rPr>
+                      <w:rFonts w:ascii="Times New Roman" w:hAnsi="Times New Roman" w:cs="Times New Roman"/>
+                    </w:rPr>
+                    <w:id w:val="965775154"/>
+                    <w:citation/>
+                  </w:sdtPr>
+                  <w:sdtContent>
+                    <w:r>
+                      <w:rPr>
+                        <w:rFonts w:ascii="Times New Roman" w:hAnsi="Times New Roman" w:cs="Times New Roman"/>
+                      </w:rPr>
+                      <w:fldChar w:fldCharType="begin"/>
+                    </w:r>
+                    <w:r>
+                      <w:rPr>
+                        <w:lang w:val="en-US"/>
+                      </w:rPr>
+                      <w:instrText xml:space="preserve"> CITATION httAc \l 1033 </w:instrText>
+                    </w:r>
+                    <w:r>
+                      <w:rPr>
+                        <w:rFonts w:ascii="Times New Roman" w:hAnsi="Times New Roman" w:cs="Times New Roman"/>
+                      </w:rPr>
+                      <w:fldChar w:fldCharType="separate"/>
+                    </w:r>
+                    <w:r>
+                      <w:rPr>
+                        <w:noProof/>
+                        <w:lang w:val="en-US"/>
+                      </w:rPr>
+                      <w:t>(httAc)</w:t>
+                    </w:r>
+                    <w:r>
+                      <w:rPr>
+                        <w:rFonts w:ascii="Times New Roman" w:hAnsi="Times New Roman" w:cs="Times New Roman"/>
+                      </w:rPr>
+                      <w:fldChar w:fldCharType="end"/>
+                    </w:r>
+                  </w:sdtContent>
+                </w:sdt>
+              </w:p>
+              <w:p>
+                <w:pPr>
+                  <w:rPr>
+                    <w:rFonts w:ascii="Times New Roman" w:hAnsi="Times New Roman" w:cs="Times New Roman"/>
+                  </w:rPr>
+                </w:pPr>
+              </w:p>
+              <w:p>
+                <w:pPr>
+                  <w:rPr>
+                    <w:rFonts w:ascii="Times New Roman" w:hAnsi="Times New Roman" w:cs="Times New Roman"/>
+                  </w:rPr>
+                </w:pPr>
+                <w:sdt>
+                  <w:sdtPr>
+                    <w:rPr>
+                      <w:rFonts w:ascii="Times New Roman" w:hAnsi="Times New Roman" w:cs="Times New Roman"/>
+                    </w:rPr>
+                    <w:id w:val="-1398817789"/>
+                    <w:citation/>
+                  </w:sdtPr>
+                  <w:sdtContent>
+                    <w:r>
+                      <w:rPr>
+                        <w:rFonts w:ascii="Times New Roman" w:hAnsi="Times New Roman" w:cs="Times New Roman"/>
+                      </w:rPr>
+                      <w:fldChar w:fldCharType="begin"/>
+                    </w:r>
+                    <w:r>
+                      <w:rPr>
+                        <w:lang w:val="en-US"/>
+                      </w:rPr>
+                      <w:instrText xml:space="preserve"> CITATION Hud \l 1033 </w:instrText>
+                    </w:r>
+                    <w:r>
+                      <w:rPr>
+                        <w:rFonts w:ascii="Times New Roman" w:hAnsi="Times New Roman" w:cs="Times New Roman"/>
+                      </w:rPr>
+                      <w:fldChar w:fldCharType="separate"/>
+                    </w:r>
+                    <w:r>
+                      <w:rPr>
+                        <w:noProof/>
+                        <w:lang w:val="en-US"/>
+                      </w:rPr>
+                      <w:t>(Hudson)</w:t>
+                    </w:r>
+                    <w:r>
+                      <w:rPr>
+                        <w:rFonts w:ascii="Times New Roman" w:hAnsi="Times New Roman" w:cs="Times New Roman"/>
                       </w:rPr>
                       <w:fldChar w:fldCharType="end"/>
                     </w:r>
@@ -1214,6 +1341,7 @@
                     <w:id w:val="-4523478"/>
                     <w:citation/>
                   </w:sdtPr>
+                  <w:sdtEndPr/>
                   <w:sdtContent>
                     <w:r>
                       <w:rPr>
@@ -1663,6 +1791,95 @@
       </w:rPr>
     </w:lvl>
   </w:abstractNum>
+  <w:abstractNum w:abstractNumId="11">
+    <w:nsid w:val="514B6130"/>
+    <w:multiLevelType w:val="hybridMultilevel"/>
+    <w:tmpl w:val="71FEAA24"/>
+    <w:lvl w:ilvl="0" w:tplc="0409000F">
+      <w:start w:val="1"/>
+      <w:numFmt w:val="decimal"/>
+      <w:lvlText w:val="%1."/>
+      <w:lvlJc w:val="left"/>
+      <w:pPr>
+        <w:ind w:left="720" w:hanging="360"/>
+      </w:pPr>
+      <w:rPr>
+        <w:rFonts w:hint="default"/>
+      </w:rPr>
+    </w:lvl>
+    <w:lvl w:ilvl="1" w:tplc="04090019" w:tentative="1">
+      <w:start w:val="1"/>
+      <w:numFmt w:val="lowerLetter"/>
+      <w:lvlText w:val="%2."/>
+      <w:lvlJc w:val="left"/>
+      <w:pPr>
+        <w:ind w:left="1440" w:hanging="360"/>
+      </w:pPr>
+    </w:lvl>
+    <w:lvl w:ilvl="2" w:tplc="0409001B" w:tentative="1">
+      <w:start w:val="1"/>
+      <w:numFmt w:val="lowerRoman"/>
+      <w:lvlText w:val="%3."/>
+      <w:lvlJc w:val="right"/>
+      <w:pPr>
+        <w:ind w:left="2160" w:hanging="180"/>
+      </w:pPr>
+    </w:lvl>
+    <w:lvl w:ilvl="3" w:tplc="0409000F" w:tentative="1">
+      <w:start w:val="1"/>
+      <w:numFmt w:val="decimal"/>
+      <w:lvlText w:val="%4."/>
+      <w:lvlJc w:val="left"/>
+      <w:pPr>
+        <w:ind w:left="2880" w:hanging="360"/>
+      </w:pPr>
+    </w:lvl>
+    <w:lvl w:ilvl="4" w:tplc="04090019" w:tentative="1">
+      <w:start w:val="1"/>
+      <w:numFmt w:val="lowerLetter"/>
+      <w:lvlText w:val="%5."/>
+      <w:lvlJc w:val="left"/>
+      <w:pPr>
+        <w:ind w:left="3600" w:hanging="360"/>
+      </w:pPr>
+    </w:lvl>
+    <w:lvl w:ilvl="5" w:tplc="0409001B" w:tentative="1">
+      <w:start w:val="1"/>
+      <w:numFmt w:val="lowerRoman"/>
+      <w:lvlText w:val="%6."/>
+      <w:lvlJc w:val="right"/>
+      <w:pPr>
+        <w:ind w:left="4320" w:hanging="180"/>
+      </w:pPr>
+    </w:lvl>
+    <w:lvl w:ilvl="6" w:tplc="0409000F" w:tentative="1">
+      <w:start w:val="1"/>
+      <w:numFmt w:val="decimal"/>
+      <w:lvlText w:val="%7."/>
+      <w:lvlJc w:val="left"/>
+      <w:pPr>
+        <w:ind w:left="5040" w:hanging="360"/>
+      </w:pPr>
+    </w:lvl>
+    <w:lvl w:ilvl="7" w:tplc="04090019" w:tentative="1">
+      <w:start w:val="1"/>
+      <w:numFmt w:val="lowerLetter"/>
+      <w:lvlText w:val="%8."/>
+      <w:lvlJc w:val="left"/>
+      <w:pPr>
+        <w:ind w:left="5760" w:hanging="360"/>
+      </w:pPr>
+    </w:lvl>
+    <w:lvl w:ilvl="8" w:tplc="0409001B" w:tentative="1">
+      <w:start w:val="1"/>
+      <w:numFmt w:val="lowerRoman"/>
+      <w:lvlText w:val="%9."/>
+      <w:lvlJc w:val="right"/>
+      <w:pPr>
+        <w:ind w:left="6480" w:hanging="180"/>
+      </w:pPr>
+    </w:lvl>
+  </w:abstractNum>
   <w:num w:numId="1">
     <w:abstractNumId w:val="10"/>
   </w:num>
@@ -1695,6 +1912,9 @@
   </w:num>
   <w:num w:numId="11">
     <w:abstractNumId w:val="0"/>
+  </w:num>
+  <w:num w:numId="12">
+    <w:abstractNumId w:val="11"/>
   </w:num>
 </w:numbering>
 </file>
@@ -1992,6 +2212,7 @@
   <w:style w:type="character" w:default="1" w:styleId="DefaultParagraphFont">
     <w:name w:val="Default Paragraph Font"/>
     <w:uiPriority w:val="1"/>
+    <w:semiHidden/>
     <w:unhideWhenUsed/>
   </w:style>
   <w:style w:type="table" w:default="1" w:styleId="TableNormal">
@@ -2263,6 +2484,35 @@
     <w:rsid w:val="00561FEC"/>
     <w:rPr>
       <w:color w:val="0563C1" w:themeColor="hyperlink"/>
+      <w:u w:val="single"/>
+    </w:rPr>
+  </w:style>
+  <w:style w:type="paragraph" w:styleId="ListParagraph">
+    <w:name w:val="List Paragraph"/>
+    <w:basedOn w:val="Normal"/>
+    <w:uiPriority w:val="34"/>
+    <w:qFormat/>
+    <w:rsid w:val="000935A9"/>
+    <w:pPr>
+      <w:spacing w:after="200" w:line="240" w:lineRule="auto"/>
+      <w:ind w:left="720"/>
+      <w:contextualSpacing/>
+    </w:pPr>
+    <w:rPr>
+      <w:rFonts w:eastAsiaTheme="minorEastAsia"/>
+      <w:sz w:val="24"/>
+      <w:szCs w:val="24"/>
+      <w:lang w:val="en-US" w:eastAsia="ja-JP"/>
+    </w:rPr>
+  </w:style>
+  <w:style w:type="character" w:styleId="FollowedHyperlink">
+    <w:name w:val="FollowedHyperlink"/>
+    <w:basedOn w:val="DefaultParagraphFont"/>
+    <w:uiPriority w:val="99"/>
+    <w:semiHidden/>
+    <w:rsid w:val="007F4954"/>
+    <w:rPr>
+      <w:color w:val="954F72" w:themeColor="followedHyperlink"/>
       <w:u w:val="single"/>
     </w:rPr>
   </w:style>
@@ -2562,6 +2812,7 @@
   <w:style w:type="character" w:default="1" w:styleId="DefaultParagraphFont">
     <w:name w:val="Default Paragraph Font"/>
     <w:uiPriority w:val="1"/>
+    <w:semiHidden/>
     <w:unhideWhenUsed/>
   </w:style>
   <w:style w:type="table" w:default="1" w:styleId="TableNormal">
@@ -2833,6 +3084,35 @@
     <w:rsid w:val="00561FEC"/>
     <w:rPr>
       <w:color w:val="0563C1" w:themeColor="hyperlink"/>
+      <w:u w:val="single"/>
+    </w:rPr>
+  </w:style>
+  <w:style w:type="paragraph" w:styleId="ListParagraph">
+    <w:name w:val="List Paragraph"/>
+    <w:basedOn w:val="Normal"/>
+    <w:uiPriority w:val="34"/>
+    <w:qFormat/>
+    <w:rsid w:val="000935A9"/>
+    <w:pPr>
+      <w:spacing w:after="200" w:line="240" w:lineRule="auto"/>
+      <w:ind w:left="720"/>
+      <w:contextualSpacing/>
+    </w:pPr>
+    <w:rPr>
+      <w:rFonts w:eastAsiaTheme="minorEastAsia"/>
+      <w:sz w:val="24"/>
+      <w:szCs w:val="24"/>
+      <w:lang w:val="en-US" w:eastAsia="ja-JP"/>
+    </w:rPr>
+  </w:style>
+  <w:style w:type="character" w:styleId="FollowedHyperlink">
+    <w:name w:val="FollowedHyperlink"/>
+    <w:basedOn w:val="DefaultParagraphFont"/>
+    <w:uiPriority w:val="99"/>
+    <w:semiHidden/>
+    <w:rsid w:val="007F4954"/>
+    <w:rPr>
+      <w:color w:val="954F72" w:themeColor="followedHyperlink"/>
       <w:u w:val="single"/>
     </w:rPr>
   </w:style>
@@ -3271,7 +3551,7 @@
     <w:charset w:val="4E"/>
     <w:family w:val="auto"/>
     <w:pitch w:val="variable"/>
-    <w:sig w:usb0="00000001" w:usb1="08070000" w:usb2="00000010" w:usb3="00000000" w:csb0="00020000" w:csb1="00000000"/>
+    <w:sig w:usb0="E00002FF" w:usb1="6AC7FDFB" w:usb2="00000012" w:usb3="00000000" w:csb0="0002009F" w:csb1="00000000"/>
   </w:font>
   <w:font w:name="Lucida Grande">
     <w:panose1 w:val="020B0600040502020204"/>
@@ -3280,18 +3560,18 @@
     <w:pitch w:val="variable"/>
     <w:sig w:usb0="E1000AEF" w:usb1="5000A1FF" w:usb2="00000000" w:usb3="00000000" w:csb0="000001BF" w:csb1="00000000"/>
   </w:font>
+  <w:font w:name="ＭＳ 明朝">
+    <w:charset w:val="4E"/>
+    <w:family w:val="auto"/>
+    <w:pitch w:val="variable"/>
+    <w:sig w:usb0="E00002FF" w:usb1="6AC7FDFB" w:usb2="00000012" w:usb3="00000000" w:csb0="0002009F" w:csb1="00000000"/>
+  </w:font>
   <w:font w:name="Arial">
     <w:panose1 w:val="020B0604020202020204"/>
     <w:charset w:val="00"/>
     <w:family w:val="auto"/>
     <w:pitch w:val="variable"/>
     <w:sig w:usb0="E0002AFF" w:usb1="C0007843" w:usb2="00000009" w:usb3="00000000" w:csb0="000001FF" w:csb1="00000000"/>
-  </w:font>
-  <w:font w:name="ＭＳ 明朝">
-    <w:charset w:val="4E"/>
-    <w:family w:val="auto"/>
-    <w:pitch w:val="variable"/>
-    <w:sig w:usb0="00000001" w:usb1="08070000" w:usb2="00000010" w:usb3="00000000" w:csb0="00020000" w:csb1="00000000"/>
   </w:font>
   <w:font w:name="Cambria">
     <w:panose1 w:val="02040503050406030204"/>
@@ -4076,7 +4356,7 @@
   <a:extraClrSchemeLst/>
   <a:extLst>
     <a:ext uri="{05A4C25C-085E-4340-85A3-A5531E510DB2}">
-      <thm15:themeFamily xmlns="" xmlns:thm15="http://schemas.microsoft.com/office/thememl/2012/main" name="Office Theme" id="{62F939B6-93AF-4DB8-9C6B-D6C7DFDC589F}" vid="{4A3C46E8-61CC-4603-A589-7422A47A8E4A}"/>
+      <thm15:themeFamily xmlns:thm15="http://schemas.microsoft.com/office/thememl/2012/main" xmlns="" name="Office Theme" id="{62F939B6-93AF-4DB8-9C6B-D6C7DFDC589F}" vid="{4A3C46E8-61CC-4603-A589-7422A47A8E4A}"/>
     </a:ext>
   </a:extLst>
 </a:theme>
@@ -4176,13 +4456,40 @@
         </b:NameList>
       </b:Author>
     </b:Author>
+    <b:RefOrder>6</b:RefOrder>
+  </b:Source>
+  <b:Source>
+    <b:Tag>Hud</b:Tag>
+    <b:SourceType>DocumentFromInternetSite</b:SourceType>
+    <b:Guid>{78F1E8FE-B63C-E548-A309-7388DA7F4690}</b:Guid>
+    <b:Title>German Expressionism</b:Title>
+    <b:Author>
+      <b:Author>
+        <b:NameList>
+          <b:Person>
+            <b:Last>Hudson</b:Last>
+            <b:First>David</b:First>
+          </b:Person>
+        </b:NameList>
+      </b:Author>
+    </b:Author>
+    <b:InternetSiteTitle>Green Cine</b:InternetSiteTitle>
+    <b:URL>http://www.greencine.com/static/primers/expressionism1.jsp </b:URL>
+    <b:RefOrder>5</b:RefOrder>
+  </b:Source>
+  <b:Source>
+    <b:Tag>httAc</b:Tag>
+    <b:SourceType>InternetSite</b:SourceType>
+    <b:Guid>{3F78EBCB-2149-AD4F-AA84-02DD1F5EE7E7}</b:Guid>
+    <b:URL>http://nosferatumovie.com/</b:URL>
+    <b:Comments>A comprehensive website about the film, with character biographies, plot summaries, and other useful material.</b:Comments>
     <b:RefOrder>4</b:RefOrder>
   </b:Source>
 </b:Sources>
 </file>
 
 <file path=customXml/itemProps1.xml><?xml version="1.0" encoding="utf-8"?>
-<ds:datastoreItem xmlns:ds="http://schemas.openxmlformats.org/officeDocument/2006/customXml" ds:itemID="{4308161A-E8E7-4C4E-B245-0396A5251DB3}">
+<ds:datastoreItem xmlns:ds="http://schemas.openxmlformats.org/officeDocument/2006/customXml" ds:itemID="{CB19115E-DFB2-4544-8EC1-F73775032E9E}">
   <ds:schemaRefs>
     <ds:schemaRef ds:uri="http://schemas.openxmlformats.org/officeDocument/2006/bibliography"/>
   </ds:schemaRefs>

</xml_diff>